<commit_message>
Updates to new barrier mapper user guide
</commit_message>
<xml_diff>
--- a/toolbox/doc/BarrierMapper User Guide.docx
+++ b/toolbox/doc/BarrierMapper User Guide.docx
@@ -1559,7 +1559,7 @@
           <w:noProof/>
         </w:rPr>
         <w:drawing>
-          <wp:anchor distT="0" distB="0" distL="114300" distR="114300" simplePos="0" relativeHeight="251656704" behindDoc="1" locked="0" layoutInCell="1" allowOverlap="1" wp14:anchorId="7CD50BEC" wp14:editId="143759F1">
+          <wp:anchor distT="0" distB="0" distL="114300" distR="114300" simplePos="0" relativeHeight="251655680" behindDoc="1" locked="0" layoutInCell="1" allowOverlap="1" wp14:anchorId="7CD50BEC" wp14:editId="143759F1">
             <wp:simplePos x="0" y="0"/>
             <wp:positionH relativeFrom="column">
               <wp:posOffset>85725</wp:posOffset>
@@ -1779,9 +1779,8 @@
     <w:p>
       <w:pPr>
         <w:pStyle w:val="MediumList2-Accent41"/>
-        <w:ind w:left="432"/>
-      </w:pPr>
-      <w:bookmarkStart w:id="7" w:name="_GoBack"/>
+        <w:ind w:left="0"/>
+      </w:pPr>
       <w:r>
         <w:rPr>
           <w:noProof/>
@@ -1823,12 +1822,11 @@
           </wp:inline>
         </w:drawing>
       </w:r>
-      <w:bookmarkEnd w:id="7"/>
     </w:p>
     <w:p>
       <w:pPr>
         <w:pStyle w:val="MediumList2-Accent41"/>
-        <w:ind w:left="432"/>
+        <w:ind w:left="0"/>
         <w:rPr>
           <w:rFonts w:ascii="Arial" w:hAnsi="Arial" w:cs="Arial"/>
           <w:sz w:val="20"/>
@@ -2283,7 +2281,7 @@
       <w:pPr>
         <w:pStyle w:val="Heading2"/>
       </w:pPr>
-      <w:bookmarkStart w:id="8" w:name="_Toc330888645"/>
+      <w:bookmarkStart w:id="7" w:name="_Toc330888645"/>
       <w:r>
         <w:t>3.3</w:t>
       </w:r>
@@ -2302,7 +2300,7 @@
       <w:r>
         <w:t>does</w:t>
       </w:r>
-      <w:bookmarkEnd w:id="8"/>
+      <w:bookmarkEnd w:id="7"/>
     </w:p>
     <w:p>
       <w:pPr>
@@ -3094,7 +3092,7 @@
       <w:pPr>
         <w:pStyle w:val="Heading1"/>
       </w:pPr>
-      <w:bookmarkStart w:id="9" w:name="_Toc330888646"/>
+      <w:bookmarkStart w:id="8" w:name="_Toc330888646"/>
       <w:r>
         <w:lastRenderedPageBreak/>
         <w:t xml:space="preserve">4. </w:t>
@@ -3111,7 +3109,7 @@
       <w:r>
         <w:t>utorial</w:t>
       </w:r>
-      <w:bookmarkEnd w:id="9"/>
+      <w:bookmarkEnd w:id="8"/>
       <w:r>
         <w:t xml:space="preserve"> </w:t>
       </w:r>
@@ -3225,7 +3223,7 @@
     <w:p>
       <w:pPr>
         <w:pStyle w:val="MediumList2-Accent41"/>
-        <w:ind w:left="432"/>
+        <w:ind w:left="0"/>
         <w:rPr>
           <w:rFonts w:ascii="Arial" w:hAnsi="Arial" w:cs="Arial"/>
           <w:sz w:val="20"/>
@@ -3594,9 +3592,9 @@
         <mc:AlternateContent>
           <mc:Choice Requires="wpc">
             <w:drawing>
-              <wp:inline distT="0" distB="0" distL="0" distR="0" wp14:anchorId="0CDF0A40" wp14:editId="6398F6B0">
-                <wp:extent cx="5852795" cy="1737360"/>
-                <wp:effectExtent l="0" t="0" r="0" b="0"/>
+              <wp:inline distT="0" distB="0" distL="0" distR="0" wp14:anchorId="0C03782F" wp14:editId="7C265BF1">
+                <wp:extent cx="3645063" cy="3580760"/>
+                <wp:effectExtent l="0" t="0" r="0" b="1270"/>
                 <wp:docPr id="425" name="Canvas 425"/>
                 <wp:cNvGraphicFramePr>
                   <a:graphicFrameLocks xmlns:a="http://schemas.openxmlformats.org/drawingml/2006/main" noChangeAspect="1"/>
@@ -3664,7 +3662,7 @@
                         </pic:blipFill>
                         <pic:spPr bwMode="auto">
                           <a:xfrm>
-                            <a:off x="1936499" y="0"/>
+                            <a:off x="0" y="1805748"/>
                             <a:ext cx="1772771" cy="1736592"/>
                           </a:xfrm>
                           <a:prstGeom prst="rect">
@@ -3696,7 +3694,7 @@
                         </pic:blipFill>
                         <pic:spPr bwMode="auto">
                           <a:xfrm>
-                            <a:off x="3873500" y="0"/>
+                            <a:off x="1836623" y="1821116"/>
                             <a:ext cx="1772771" cy="1736592"/>
                           </a:xfrm>
                           <a:prstGeom prst="rect">
@@ -3708,6 +3706,348 @@
                           </a:ln>
                         </pic:spPr>
                       </pic:pic>
+                      <wpg:wgp>
+                        <wpg:cNvPr id="14" name="Group 14"/>
+                        <wpg:cNvGrpSpPr/>
+                        <wpg:grpSpPr>
+                          <a:xfrm>
+                            <a:off x="2178288" y="406590"/>
+                            <a:ext cx="1213485" cy="1405890"/>
+                            <a:chOff x="251542" y="1736421"/>
+                            <a:chExt cx="1213485" cy="1405890"/>
+                          </a:xfrm>
+                        </wpg:grpSpPr>
+                        <wps:wsp>
+                          <wps:cNvPr id="29" name="Text Box 2"/>
+                          <wps:cNvSpPr txBox="1">
+                            <a:spLocks noChangeArrowheads="1"/>
+                          </wps:cNvSpPr>
+                          <wps:spPr bwMode="auto">
+                            <a:xfrm>
+                              <a:off x="251542" y="1736421"/>
+                              <a:ext cx="1213485" cy="1405890"/>
+                            </a:xfrm>
+                            <a:prstGeom prst="rect">
+                              <a:avLst/>
+                            </a:prstGeom>
+                            <a:solidFill>
+                              <a:srgbClr val="FFFFFF"/>
+                            </a:solidFill>
+                            <a:ln w="9525">
+                              <a:noFill/>
+                              <a:miter lim="800000"/>
+                              <a:headEnd/>
+                              <a:tailEnd/>
+                            </a:ln>
+                          </wps:spPr>
+                          <wps:txbx>
+                            <w:txbxContent>
+                              <w:p>
+                                <w:pPr>
+                                  <w:pStyle w:val="NormalWeb"/>
+                                  <w:spacing w:before="0" w:beforeAutospacing="0" w:after="0" w:afterAutospacing="0"/>
+                                </w:pPr>
+                                <w:r>
+                                  <w:rPr>
+                                    <w:rFonts w:ascii="Arial" w:eastAsia="MS Mincho" w:hAnsi="Arial" w:cs="Arial"/>
+                                    <w:sz w:val="16"/>
+                                    <w:szCs w:val="16"/>
+                                  </w:rPr>
+                                  <w:t>Improvement Score</w:t>
+                                </w:r>
+                              </w:p>
+                              <w:p>
+                                <w:pPr>
+                                  <w:pStyle w:val="NormalWeb"/>
+                                  <w:spacing w:before="0" w:beforeAutospacing="0" w:after="40" w:afterAutospacing="0"/>
+                                </w:pPr>
+                                <w:r>
+                                  <w:rPr>
+                                    <w:rFonts w:ascii="Arial" w:eastAsia="MS Mincho" w:hAnsi="Arial" w:cs="Arial"/>
+                                    <w:sz w:val="16"/>
+                                    <w:szCs w:val="16"/>
+                                  </w:rPr>
+                                  <w:t>(panels B and C)</w:t>
+                                </w:r>
+                              </w:p>
+                              <w:p>
+                                <w:pPr>
+                                  <w:pStyle w:val="NormalWeb"/>
+                                  <w:spacing w:before="0" w:beforeAutospacing="0" w:after="40" w:afterAutospacing="0"/>
+                                </w:pPr>
+                                <w:r>
+                                  <w:rPr>
+                                    <w:rFonts w:ascii="Arial" w:eastAsia="MS Mincho" w:hAnsi="Arial" w:cs="Arial"/>
+                                    <w:sz w:val="12"/>
+                                    <w:szCs w:val="12"/>
+                                  </w:rPr>
+                                  <w:t>∆LCD per m restored</w:t>
+                                </w:r>
+                              </w:p>
+                              <w:p>
+                                <w:pPr>
+                                  <w:pStyle w:val="NormalWeb"/>
+                                  <w:spacing w:before="0" w:beforeAutospacing="0" w:after="0" w:afterAutospacing="0"/>
+                                  <w:ind w:firstLine="720"/>
+                                </w:pPr>
+                                <w:r>
+                                  <w:rPr>
+                                    <w:rFonts w:ascii="Arial" w:eastAsia="MS Mincho" w:hAnsi="Arial" w:cs="Arial"/>
+                                    <w:sz w:val="16"/>
+                                    <w:szCs w:val="16"/>
+                                  </w:rPr>
+                                  <w:t>Higher</w:t>
+                                </w:r>
+                              </w:p>
+                              <w:p>
+                                <w:pPr>
+                                  <w:pStyle w:val="NormalWeb"/>
+                                  <w:spacing w:before="0" w:beforeAutospacing="0" w:after="0" w:afterAutospacing="0"/>
+                                </w:pPr>
+                                <w:r>
+                                  <w:rPr>
+                                    <w:rFonts w:ascii="Arial" w:eastAsia="MS Mincho" w:hAnsi="Arial" w:cs="Arial"/>
+                                    <w:sz w:val="16"/>
+                                    <w:szCs w:val="16"/>
+                                  </w:rPr>
+                                  <w:t> </w:t>
+                                </w:r>
+                              </w:p>
+                              <w:p>
+                                <w:pPr>
+                                  <w:pStyle w:val="NormalWeb"/>
+                                  <w:spacing w:before="0" w:beforeAutospacing="0" w:after="0" w:afterAutospacing="0"/>
+                                </w:pPr>
+                                <w:r>
+                                  <w:rPr>
+                                    <w:rFonts w:ascii="Arial" w:eastAsia="MS Mincho" w:hAnsi="Arial" w:cs="Arial"/>
+                                    <w:sz w:val="16"/>
+                                    <w:szCs w:val="16"/>
+                                  </w:rPr>
+                                  <w:t> </w:t>
+                                </w:r>
+                              </w:p>
+                              <w:p>
+                                <w:pPr>
+                                  <w:pStyle w:val="NormalWeb"/>
+                                  <w:spacing w:before="0" w:beforeAutospacing="0" w:after="0" w:afterAutospacing="0"/>
+                                </w:pPr>
+                                <w:r>
+                                  <w:rPr>
+                                    <w:rFonts w:ascii="Arial" w:eastAsia="MS Mincho" w:hAnsi="Arial" w:cs="Arial"/>
+                                    <w:sz w:val="16"/>
+                                    <w:szCs w:val="16"/>
+                                  </w:rPr>
+                                  <w:t> </w:t>
+                                </w:r>
+                              </w:p>
+                              <w:p>
+                                <w:pPr>
+                                  <w:pStyle w:val="NormalWeb"/>
+                                  <w:spacing w:before="0" w:beforeAutospacing="0" w:after="0" w:afterAutospacing="0"/>
+                                </w:pPr>
+                                <w:r>
+                                  <w:rPr>
+                                    <w:rFonts w:ascii="Arial" w:eastAsia="MS Mincho" w:hAnsi="Arial" w:cs="Arial"/>
+                                    <w:sz w:val="16"/>
+                                    <w:szCs w:val="16"/>
+                                  </w:rPr>
+                                  <w:t> </w:t>
+                                </w:r>
+                              </w:p>
+                              <w:p>
+                                <w:pPr>
+                                  <w:pStyle w:val="NormalWeb"/>
+                                  <w:spacing w:before="0" w:beforeAutospacing="0" w:after="0" w:afterAutospacing="0"/>
+                                </w:pPr>
+                                <w:r>
+                                  <w:rPr>
+                                    <w:rFonts w:ascii="Arial" w:eastAsia="MS Mincho" w:hAnsi="Arial" w:cs="Arial"/>
+                                    <w:sz w:val="16"/>
+                                    <w:szCs w:val="16"/>
+                                  </w:rPr>
+                                  <w:t> </w:t>
+                                </w:r>
+                              </w:p>
+                              <w:p>
+                                <w:pPr>
+                                  <w:pStyle w:val="NormalWeb"/>
+                                  <w:spacing w:before="0" w:beforeAutospacing="0" w:after="0" w:afterAutospacing="0"/>
+                                  <w:ind w:firstLine="720"/>
+                                </w:pPr>
+                                <w:r>
+                                  <w:rPr>
+                                    <w:rFonts w:ascii="Arial" w:eastAsia="MS Mincho" w:hAnsi="Arial" w:cs="Arial"/>
+                                    <w:sz w:val="16"/>
+                                    <w:szCs w:val="16"/>
+                                  </w:rPr>
+                                  <w:t>Lower</w:t>
+                                </w:r>
+                              </w:p>
+                            </w:txbxContent>
+                          </wps:txbx>
+                          <wps:bodyPr rot="0" vert="horz" wrap="square" lIns="91440" tIns="45720" rIns="91440" bIns="45720" anchor="t" anchorCtr="0">
+                            <a:noAutofit/>
+                          </wps:bodyPr>
+                        </wps:wsp>
+                        <pic:pic xmlns:pic="http://schemas.openxmlformats.org/drawingml/2006/picture">
+                          <pic:nvPicPr>
+                            <pic:cNvPr id="30" name="Picture 30"/>
+                            <pic:cNvPicPr>
+                              <a:picLocks noChangeAspect="1"/>
+                            </pic:cNvPicPr>
+                          </pic:nvPicPr>
+                          <pic:blipFill>
+                            <a:blip r:embed="rId18">
+                              <a:extLst>
+                                <a:ext uri="{28A0092B-C50C-407E-A947-70E740481C1C}">
+                                  <a14:useLocalDpi xmlns:a14="http://schemas.microsoft.com/office/drawing/2010/main" val="0"/>
+                                </a:ext>
+                              </a:extLst>
+                            </a:blip>
+                            <a:srcRect/>
+                            <a:stretch>
+                              <a:fillRect/>
+                            </a:stretch>
+                          </pic:blipFill>
+                          <pic:spPr bwMode="auto">
+                            <a:xfrm>
+                              <a:off x="433572" y="2182095"/>
+                              <a:ext cx="330414" cy="791456"/>
+                            </a:xfrm>
+                            <a:prstGeom prst="rect">
+                              <a:avLst/>
+                            </a:prstGeom>
+                            <a:noFill/>
+                            <a:ln>
+                              <a:noFill/>
+                            </a:ln>
+                          </pic:spPr>
+                        </pic:pic>
+                      </wpg:wgp>
+                      <wps:wsp>
+                        <wps:cNvPr id="31" name="Text Box 77"/>
+                        <wps:cNvSpPr txBox="1">
+                          <a:spLocks noChangeArrowheads="1"/>
+                        </wps:cNvSpPr>
+                        <wps:spPr bwMode="auto">
+                          <a:xfrm>
+                            <a:off x="16" y="20"/>
+                            <a:ext cx="241300" cy="266700"/>
+                          </a:xfrm>
+                          <a:prstGeom prst="rect">
+                            <a:avLst/>
+                          </a:prstGeom>
+                          <a:noFill/>
+                          <a:ln>
+                            <a:noFill/>
+                          </a:ln>
+                          <a:extLst/>
+                        </wps:spPr>
+                        <wps:txbx>
+                          <w:txbxContent>
+                            <w:p>
+                              <w:pPr>
+                                <w:pStyle w:val="NormalWeb"/>
+                                <w:spacing w:before="0" w:beforeAutospacing="0" w:after="0" w:afterAutospacing="0" w:line="276" w:lineRule="auto"/>
+                              </w:pPr>
+                              <w:r>
+                                <w:rPr>
+                                  <w:rFonts w:ascii="Arial" w:eastAsia="Calibri" w:hAnsi="Arial" w:cs="Arial"/>
+                                  <w:b/>
+                                  <w:bCs/>
+                                </w:rPr>
+                                <w:t>A</w:t>
+                              </w:r>
+                            </w:p>
+                          </w:txbxContent>
+                        </wps:txbx>
+                        <wps:bodyPr rot="0" vert="horz" wrap="square" lIns="83267" tIns="41634" rIns="83267" bIns="41634" anchor="t" anchorCtr="0" upright="1">
+                          <a:noAutofit/>
+                        </wps:bodyPr>
+                      </wps:wsp>
+                      <wps:wsp>
+                        <wps:cNvPr id="32" name="Text Box 77"/>
+                        <wps:cNvSpPr txBox="1">
+                          <a:spLocks noChangeArrowheads="1"/>
+                        </wps:cNvSpPr>
+                        <wps:spPr bwMode="auto">
+                          <a:xfrm>
+                            <a:off x="0" y="1812521"/>
+                            <a:ext cx="240665" cy="266065"/>
+                          </a:xfrm>
+                          <a:prstGeom prst="rect">
+                            <a:avLst/>
+                          </a:prstGeom>
+                          <a:noFill/>
+                          <a:ln>
+                            <a:noFill/>
+                          </a:ln>
+                          <a:extLst/>
+                        </wps:spPr>
+                        <wps:txbx>
+                          <w:txbxContent>
+                            <w:p>
+                              <w:pPr>
+                                <w:pStyle w:val="NormalWeb"/>
+                                <w:spacing w:before="0" w:beforeAutospacing="0" w:after="0" w:afterAutospacing="0" w:line="276" w:lineRule="auto"/>
+                              </w:pPr>
+                              <w:r>
+                                <w:rPr>
+                                  <w:rFonts w:ascii="Arial" w:eastAsia="Calibri" w:hAnsi="Arial" w:cs="Arial"/>
+                                  <w:b/>
+                                  <w:bCs/>
+                                </w:rPr>
+                                <w:t>B</w:t>
+                              </w:r>
+                            </w:p>
+                          </w:txbxContent>
+                        </wps:txbx>
+                        <wps:bodyPr rot="0" vert="horz" wrap="square" lIns="83267" tIns="41634" rIns="83267" bIns="41634" anchor="t" anchorCtr="0" upright="1">
+                          <a:noAutofit/>
+                        </wps:bodyPr>
+                      </wps:wsp>
+                      <wps:wsp>
+                        <wps:cNvPr id="33" name="Text Box 77"/>
+                        <wps:cNvSpPr txBox="1">
+                          <a:spLocks noChangeArrowheads="1"/>
+                        </wps:cNvSpPr>
+                        <wps:spPr bwMode="auto">
+                          <a:xfrm>
+                            <a:off x="1822128" y="1813176"/>
+                            <a:ext cx="240665" cy="266065"/>
+                          </a:xfrm>
+                          <a:prstGeom prst="rect">
+                            <a:avLst/>
+                          </a:prstGeom>
+                          <a:noFill/>
+                          <a:ln>
+                            <a:noFill/>
+                          </a:ln>
+                          <a:extLst/>
+                        </wps:spPr>
+                        <wps:txbx>
+                          <w:txbxContent>
+                            <w:p>
+                              <w:pPr>
+                                <w:pStyle w:val="NormalWeb"/>
+                                <w:spacing w:before="0" w:beforeAutospacing="0" w:after="0" w:afterAutospacing="0" w:line="276" w:lineRule="auto"/>
+                              </w:pPr>
+                              <w:r>
+                                <w:rPr>
+                                  <w:rFonts w:ascii="Arial" w:eastAsia="Calibri" w:hAnsi="Arial" w:cs="Arial"/>
+                                  <w:b/>
+                                  <w:bCs/>
+                                </w:rPr>
+                                <w:t>C</w:t>
+                              </w:r>
+                            </w:p>
+                          </w:txbxContent>
+                        </wps:txbx>
+                        <wps:bodyPr rot="0" vert="horz" wrap="square" lIns="83267" tIns="41634" rIns="83267" bIns="41634" anchor="t" anchorCtr="0" upright="1">
+                          <a:noAutofit/>
+                        </wps:bodyPr>
+                      </wps:wsp>
                     </wpc:wpc>
                   </a:graphicData>
                 </a:graphic>
@@ -3716,7 +4056,7 @@
           </mc:Choice>
           <mc:Fallback>
             <w:pict>
-              <v:group id="Canvas 425" o:spid="_x0000_s1026" editas="canvas" style="width:460.85pt;height:136.8pt;mso-position-horizontal-relative:char;mso-position-vertical-relative:line" coordsize="58527,17373" o:gfxdata="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">
+              <v:group id="Canvas 425" o:spid="_x0000_s1026" editas="canvas" style="width:287pt;height:281.95pt;mso-position-horizontal-relative:char;mso-position-vertical-relative:line" coordsize="36449,35801" o:gfxdata="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">
                 <v:shapetype id="_x0000_t75" coordsize="21600,21600" o:spt="75" o:preferrelative="t" path="m@4@5l@4@11@9@11@9@5xe" filled="f" stroked="f">
                   <v:stroke joinstyle="miter"/>
                   <v:formulas>
@@ -3736,18 +4076,236 @@
                   <v:path o:extrusionok="f" gradientshapeok="t" o:connecttype="rect"/>
                   <o:lock v:ext="edit" aspectratio="t"/>
                 </v:shapetype>
-                <v:shape id="_x0000_s1027" type="#_x0000_t75" style="position:absolute;width:58527;height:17373;visibility:visible;mso-wrap-style:square">
+                <v:shape id="_x0000_s1027" type="#_x0000_t75" style="position:absolute;width:36449;height:35801;visibility:visible;mso-wrap-style:square">
                   <v:fill o:detectmouseclick="t"/>
                   <v:path o:connecttype="none"/>
                 </v:shape>
                 <v:shape id="Picture 15" o:spid="_x0000_s1028" type="#_x0000_t75" style="position:absolute;width:17727;height:17365;visibility:visible;mso-wrap-style:square" o:gfxdata="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">
-                  <v:imagedata r:id="rId18" o:title="demoProject2corridors_5k"/>
+                  <v:imagedata r:id="rId19" o:title="demoProject2corridors_5k"/>
                 </v:shape>
-                <v:shape id="Picture 16" o:spid="_x0000_s1029" type="#_x0000_t75" style="position:absolute;left:19364;width:17728;height:17365;visibility:visible;mso-wrap-style:square" o:gfxdata="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">
-                  <v:imagedata r:id="rId19" o:title="demoProject2_BarrierCenters_Rad1200"/>
+                <v:shape id="Picture 16" o:spid="_x0000_s1029" type="#_x0000_t75" style="position:absolute;top:18057;width:17727;height:17366;visibility:visible;mso-wrap-style:square" o:gfxdata="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">
+                  <v:imagedata r:id="rId20" o:title="demoProject2_BarrierCenters_Rad1200"/>
                 </v:shape>
-                <v:shape id="Picture 20" o:spid="_x0000_s1030" type="#_x0000_t75" style="position:absolute;left:38735;width:17727;height:17365;visibility:visible;mso-wrap-style:square" o:gfxdata="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">
-                  <v:imagedata r:id="rId20" o:title="demoProject2_BarrrierCircles_Rad1200"/>
+                <v:shape id="Picture 20" o:spid="_x0000_s1030" type="#_x0000_t75" style="position:absolute;left:18366;top:18211;width:17727;height:17366;visibility:visible;mso-wrap-style:square" o:gfxdata="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">
+                  <v:imagedata r:id="rId21" o:title="demoProject2_BarrrierCircles_Rad1200"/>
+                </v:shape>
+                <v:group id="Group 14" o:spid="_x0000_s1031" style="position:absolute;left:21782;top:4065;width:12135;height:14059" coordorigin="2515,17364" coordsize="12134,14058" o:gfxdata="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">
+                  <v:shapetype id="_x0000_t202" coordsize="21600,21600" o:spt="202" path="m,l,21600r21600,l21600,xe">
+                    <v:stroke joinstyle="miter"/>
+                    <v:path gradientshapeok="t" o:connecttype="rect"/>
+                  </v:shapetype>
+                  <v:shape id="Text Box 2" o:spid="_x0000_s1032" type="#_x0000_t202" style="position:absolute;left:2515;top:17364;width:12135;height:14059;visibility:visible;mso-wrap-style:square;v-text-anchor:top" o:gfxdata="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" stroked="f">
+                    <v:textbox>
+                      <w:txbxContent>
+                        <w:p>
+                          <w:pPr>
+                            <w:pStyle w:val="NormalWeb"/>
+                            <w:spacing w:before="0" w:beforeAutospacing="0" w:after="0" w:afterAutospacing="0"/>
+                          </w:pPr>
+                          <w:r>
+                            <w:rPr>
+                              <w:rFonts w:ascii="Arial" w:eastAsia="MS Mincho" w:hAnsi="Arial" w:cs="Arial"/>
+                              <w:sz w:val="16"/>
+                              <w:szCs w:val="16"/>
+                            </w:rPr>
+                            <w:t>Improvement Score</w:t>
+                          </w:r>
+                        </w:p>
+                        <w:p>
+                          <w:pPr>
+                            <w:pStyle w:val="NormalWeb"/>
+                            <w:spacing w:before="0" w:beforeAutospacing="0" w:after="40" w:afterAutospacing="0"/>
+                          </w:pPr>
+                          <w:r>
+                            <w:rPr>
+                              <w:rFonts w:ascii="Arial" w:eastAsia="MS Mincho" w:hAnsi="Arial" w:cs="Arial"/>
+                              <w:sz w:val="16"/>
+                              <w:szCs w:val="16"/>
+                            </w:rPr>
+                            <w:t>(panels B and C)</w:t>
+                          </w:r>
+                        </w:p>
+                        <w:p>
+                          <w:pPr>
+                            <w:pStyle w:val="NormalWeb"/>
+                            <w:spacing w:before="0" w:beforeAutospacing="0" w:after="40" w:afterAutospacing="0"/>
+                          </w:pPr>
+                          <w:r>
+                            <w:rPr>
+                              <w:rFonts w:ascii="Arial" w:eastAsia="MS Mincho" w:hAnsi="Arial" w:cs="Arial"/>
+                              <w:sz w:val="12"/>
+                              <w:szCs w:val="12"/>
+                            </w:rPr>
+                            <w:t>∆LCD per m restored</w:t>
+                          </w:r>
+                        </w:p>
+                        <w:p>
+                          <w:pPr>
+                            <w:pStyle w:val="NormalWeb"/>
+                            <w:spacing w:before="0" w:beforeAutospacing="0" w:after="0" w:afterAutospacing="0"/>
+                            <w:ind w:firstLine="720"/>
+                          </w:pPr>
+                          <w:r>
+                            <w:rPr>
+                              <w:rFonts w:ascii="Arial" w:eastAsia="MS Mincho" w:hAnsi="Arial" w:cs="Arial"/>
+                              <w:sz w:val="16"/>
+                              <w:szCs w:val="16"/>
+                            </w:rPr>
+                            <w:t>Higher</w:t>
+                          </w:r>
+                        </w:p>
+                        <w:p>
+                          <w:pPr>
+                            <w:pStyle w:val="NormalWeb"/>
+                            <w:spacing w:before="0" w:beforeAutospacing="0" w:after="0" w:afterAutospacing="0"/>
+                          </w:pPr>
+                          <w:r>
+                            <w:rPr>
+                              <w:rFonts w:ascii="Arial" w:eastAsia="MS Mincho" w:hAnsi="Arial" w:cs="Arial"/>
+                              <w:sz w:val="16"/>
+                              <w:szCs w:val="16"/>
+                            </w:rPr>
+                            <w:t> </w:t>
+                          </w:r>
+                        </w:p>
+                        <w:p>
+                          <w:pPr>
+                            <w:pStyle w:val="NormalWeb"/>
+                            <w:spacing w:before="0" w:beforeAutospacing="0" w:after="0" w:afterAutospacing="0"/>
+                          </w:pPr>
+                          <w:r>
+                            <w:rPr>
+                              <w:rFonts w:ascii="Arial" w:eastAsia="MS Mincho" w:hAnsi="Arial" w:cs="Arial"/>
+                              <w:sz w:val="16"/>
+                              <w:szCs w:val="16"/>
+                            </w:rPr>
+                            <w:t> </w:t>
+                          </w:r>
+                        </w:p>
+                        <w:p>
+                          <w:pPr>
+                            <w:pStyle w:val="NormalWeb"/>
+                            <w:spacing w:before="0" w:beforeAutospacing="0" w:after="0" w:afterAutospacing="0"/>
+                          </w:pPr>
+                          <w:r>
+                            <w:rPr>
+                              <w:rFonts w:ascii="Arial" w:eastAsia="MS Mincho" w:hAnsi="Arial" w:cs="Arial"/>
+                              <w:sz w:val="16"/>
+                              <w:szCs w:val="16"/>
+                            </w:rPr>
+                            <w:t> </w:t>
+                          </w:r>
+                        </w:p>
+                        <w:p>
+                          <w:pPr>
+                            <w:pStyle w:val="NormalWeb"/>
+                            <w:spacing w:before="0" w:beforeAutospacing="0" w:after="0" w:afterAutospacing="0"/>
+                          </w:pPr>
+                          <w:r>
+                            <w:rPr>
+                              <w:rFonts w:ascii="Arial" w:eastAsia="MS Mincho" w:hAnsi="Arial" w:cs="Arial"/>
+                              <w:sz w:val="16"/>
+                              <w:szCs w:val="16"/>
+                            </w:rPr>
+                            <w:t> </w:t>
+                          </w:r>
+                        </w:p>
+                        <w:p>
+                          <w:pPr>
+                            <w:pStyle w:val="NormalWeb"/>
+                            <w:spacing w:before="0" w:beforeAutospacing="0" w:after="0" w:afterAutospacing="0"/>
+                          </w:pPr>
+                          <w:r>
+                            <w:rPr>
+                              <w:rFonts w:ascii="Arial" w:eastAsia="MS Mincho" w:hAnsi="Arial" w:cs="Arial"/>
+                              <w:sz w:val="16"/>
+                              <w:szCs w:val="16"/>
+                            </w:rPr>
+                            <w:t> </w:t>
+                          </w:r>
+                        </w:p>
+                        <w:p>
+                          <w:pPr>
+                            <w:pStyle w:val="NormalWeb"/>
+                            <w:spacing w:before="0" w:beforeAutospacing="0" w:after="0" w:afterAutospacing="0"/>
+                            <w:ind w:firstLine="720"/>
+                          </w:pPr>
+                          <w:r>
+                            <w:rPr>
+                              <w:rFonts w:ascii="Arial" w:eastAsia="MS Mincho" w:hAnsi="Arial" w:cs="Arial"/>
+                              <w:sz w:val="16"/>
+                              <w:szCs w:val="16"/>
+                            </w:rPr>
+                            <w:t>Lower</w:t>
+                          </w:r>
+                        </w:p>
+                      </w:txbxContent>
+                    </v:textbox>
+                  </v:shape>
+                  <v:shape id="Picture 30" o:spid="_x0000_s1033" type="#_x0000_t75" style="position:absolute;left:4335;top:21820;width:3304;height:7915;visibility:visible;mso-wrap-style:square" o:gfxdata="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">
+                    <v:imagedata r:id="rId22" o:title=""/>
+                    <v:path arrowok="t"/>
+                  </v:shape>
+                </v:group>
+                <v:shape id="Text Box 77" o:spid="_x0000_s1034" type="#_x0000_t202" style="position:absolute;width:2413;height:2667;visibility:visible;mso-wrap-style:square;v-text-anchor:top" o:gfxdata="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" filled="f" stroked="f">
+                  <v:textbox inset="2.31297mm,1.1565mm,2.31297mm,1.1565mm">
+                    <w:txbxContent>
+                      <w:p>
+                        <w:pPr>
+                          <w:pStyle w:val="NormalWeb"/>
+                          <w:spacing w:before="0" w:beforeAutospacing="0" w:after="0" w:afterAutospacing="0" w:line="276" w:lineRule="auto"/>
+                        </w:pPr>
+                        <w:r>
+                          <w:rPr>
+                            <w:rFonts w:ascii="Arial" w:eastAsia="Calibri" w:hAnsi="Arial" w:cs="Arial"/>
+                            <w:b/>
+                            <w:bCs/>
+                          </w:rPr>
+                          <w:t>A</w:t>
+                        </w:r>
+                      </w:p>
+                    </w:txbxContent>
+                  </v:textbox>
+                </v:shape>
+                <v:shape id="Text Box 77" o:spid="_x0000_s1035" type="#_x0000_t202" style="position:absolute;top:18125;width:2406;height:2660;visibility:visible;mso-wrap-style:square;v-text-anchor:top" o:gfxdata="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" filled="f" stroked="f">
+                  <v:textbox inset="2.31297mm,1.1565mm,2.31297mm,1.1565mm">
+                    <w:txbxContent>
+                      <w:p>
+                        <w:pPr>
+                          <w:pStyle w:val="NormalWeb"/>
+                          <w:spacing w:before="0" w:beforeAutospacing="0" w:after="0" w:afterAutospacing="0" w:line="276" w:lineRule="auto"/>
+                        </w:pPr>
+                        <w:r>
+                          <w:rPr>
+                            <w:rFonts w:ascii="Arial" w:eastAsia="Calibri" w:hAnsi="Arial" w:cs="Arial"/>
+                            <w:b/>
+                            <w:bCs/>
+                          </w:rPr>
+                          <w:t>B</w:t>
+                        </w:r>
+                      </w:p>
+                    </w:txbxContent>
+                  </v:textbox>
+                </v:shape>
+                <v:shape id="Text Box 77" o:spid="_x0000_s1036" type="#_x0000_t202" style="position:absolute;left:18221;top:18131;width:2406;height:2661;visibility:visible;mso-wrap-style:square;v-text-anchor:top" o:gfxdata="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" filled="f" stroked="f">
+                  <v:textbox inset="2.31297mm,1.1565mm,2.31297mm,1.1565mm">
+                    <w:txbxContent>
+                      <w:p>
+                        <w:pPr>
+                          <w:pStyle w:val="NormalWeb"/>
+                          <w:spacing w:before="0" w:beforeAutospacing="0" w:after="0" w:afterAutospacing="0" w:line="276" w:lineRule="auto"/>
+                        </w:pPr>
+                        <w:r>
+                          <w:rPr>
+                            <w:rFonts w:ascii="Arial" w:eastAsia="Calibri" w:hAnsi="Arial" w:cs="Arial"/>
+                            <w:b/>
+                            <w:bCs/>
+                          </w:rPr>
+                          <w:t>C</w:t>
+                        </w:r>
+                      </w:p>
+                    </w:txbxContent>
+                  </v:textbox>
                 </v:shape>
                 <w10:anchorlock/>
               </v:group>
@@ -3771,7 +4329,10 @@
         <w:t xml:space="preserve">. </w:t>
       </w:r>
       <w:r>
-        <w:t xml:space="preserve">Left: </w:t>
+        <w:t>A)</w:t>
+      </w:r>
+      <w:r>
+        <w:t xml:space="preserve"> </w:t>
       </w:r>
       <w:r>
         <w:t>corridors from Linkage Mapper tutorial</w:t>
@@ -3789,7 +4350,13 @@
         <w:t xml:space="preserve"> </w:t>
       </w:r>
       <w:r>
-        <w:t>Middle: d</w:t>
+        <w:t>B</w:t>
+      </w:r>
+      <w:r>
+        <w:t>)</w:t>
+      </w:r>
+      <w:r>
+        <w:t xml:space="preserve"> d</w:t>
       </w:r>
       <w:r>
         <w:t>emoProject_BarrierCenters_Rad1200</w:t>
@@ -3813,10 +4380,13 @@
         <w:t xml:space="preserve"> </w:t>
       </w:r>
       <w:r>
-        <w:t xml:space="preserve">Least-cost paths are shown for reference. </w:t>
-      </w:r>
-      <w:r>
-        <w:t xml:space="preserve">Right: </w:t>
+        <w:t>Least-cost paths are shown for reference.</w:t>
+      </w:r>
+      <w:r>
+        <w:t xml:space="preserve"> C)</w:t>
+      </w:r>
+      <w:r>
+        <w:t xml:space="preserve"> </w:t>
       </w:r>
       <w:r>
         <w:t>demoProject_BarrierCircle</w:t>
@@ -3860,7 +4430,7 @@
             <w:drawing>
               <wp:inline distT="0" distB="0" distL="0" distR="0" wp14:anchorId="7E3CBC0A" wp14:editId="7B06C05E">
                 <wp:extent cx="5763025" cy="1864744"/>
-                <wp:effectExtent l="0" t="0" r="0" b="2540"/>
+                <wp:effectExtent l="0" t="0" r="9525" b="2540"/>
                 <wp:docPr id="26" name="Canvas 26"/>
                 <wp:cNvGraphicFramePr>
                   <a:graphicFrameLocks xmlns:a="http://schemas.openxmlformats.org/drawingml/2006/main" noChangeAspect="1"/>
@@ -3878,11 +4448,11 @@
                       </wpc:whole>
                       <pic:pic xmlns:pic="http://schemas.openxmlformats.org/drawingml/2006/picture">
                         <pic:nvPicPr>
-                          <pic:cNvPr id="40" name="Picture 40" descr="C:\Dropbox\LM_DEV\UserGuide\demoProject2_BarrierCircles_Sum_Rad400To1200Step400.jpg"/>
+                          <pic:cNvPr id="45" name="Picture 45" descr="C:\Dropbox\LM_DEV\UserGuide\DIFF tutorial_max and sum.jpg"/>
                           <pic:cNvPicPr/>
                         </pic:nvPicPr>
                         <pic:blipFill>
-                          <a:blip r:embed="rId21" cstate="print">
+                          <a:blip r:embed="rId23" cstate="print">
                             <a:extLst>
                               <a:ext uri="{28A0092B-C50C-407E-A947-70E740481C1C}">
                                 <a14:useLocalDpi xmlns:a14="http://schemas.microsoft.com/office/drawing/2010/main" val="0"/>
@@ -3896,7 +4466,39 @@
                         </pic:blipFill>
                         <pic:spPr bwMode="auto">
                           <a:xfrm>
-                            <a:off x="2784887" y="30736"/>
+                            <a:off x="3896125" y="9995"/>
+                            <a:ext cx="1866900" cy="1828800"/>
+                          </a:xfrm>
+                          <a:prstGeom prst="rect">
+                            <a:avLst/>
+                          </a:prstGeom>
+                          <a:noFill/>
+                          <a:ln>
+                            <a:noFill/>
+                          </a:ln>
+                        </pic:spPr>
+                      </pic:pic>
+                      <pic:pic xmlns:pic="http://schemas.openxmlformats.org/drawingml/2006/picture">
+                        <pic:nvPicPr>
+                          <pic:cNvPr id="40" name="Picture 40" descr="C:\Dropbox\LM_DEV\UserGuide\demoProject2_BarrierCircles_Sum_Rad400To1200Step400.jpg"/>
+                          <pic:cNvPicPr/>
+                        </pic:nvPicPr>
+                        <pic:blipFill>
+                          <a:blip r:embed="rId24" cstate="print">
+                            <a:extLst>
+                              <a:ext uri="{28A0092B-C50C-407E-A947-70E740481C1C}">
+                                <a14:useLocalDpi xmlns:a14="http://schemas.microsoft.com/office/drawing/2010/main" val="0"/>
+                              </a:ext>
+                            </a:extLst>
+                          </a:blip>
+                          <a:srcRect/>
+                          <a:stretch>
+                            <a:fillRect/>
+                          </a:stretch>
+                        </pic:blipFill>
+                        <pic:spPr bwMode="auto">
+                          <a:xfrm>
+                            <a:off x="1947706" y="10673"/>
                             <a:ext cx="1866900" cy="1828800"/>
                           </a:xfrm>
                           <a:prstGeom prst="rect">
@@ -3914,7 +4516,7 @@
                           <pic:cNvPicPr/>
                         </pic:nvPicPr>
                         <pic:blipFill>
-                          <a:blip r:embed="rId22" cstate="print">
+                          <a:blip r:embed="rId25" cstate="print">
                             <a:extLst>
                               <a:ext uri="{28A0092B-C50C-407E-A947-70E740481C1C}">
                                 <a14:useLocalDpi xmlns:a14="http://schemas.microsoft.com/office/drawing/2010/main" val="0"/>
@@ -3928,7 +4530,7 @@
                         </pic:blipFill>
                         <pic:spPr bwMode="auto">
                           <a:xfrm>
-                            <a:off x="573442" y="30736"/>
+                            <a:off x="0" y="10677"/>
                             <a:ext cx="1866900" cy="1828800"/>
                           </a:xfrm>
                           <a:prstGeom prst="rect">
@@ -3941,12 +4543,135 @@
                         </pic:spPr>
                       </pic:pic>
                       <wps:wsp>
-                        <wps:cNvPr id="227" name="Straight Arrow Connector 227"/>
+                        <wps:cNvPr id="34" name="Text Box 77"/>
+                        <wps:cNvSpPr txBox="1">
+                          <a:spLocks noChangeArrowheads="1"/>
+                        </wps:cNvSpPr>
+                        <wps:spPr bwMode="auto">
+                          <a:xfrm>
+                            <a:off x="10912" y="9960"/>
+                            <a:ext cx="240665" cy="266065"/>
+                          </a:xfrm>
+                          <a:prstGeom prst="rect">
+                            <a:avLst/>
+                          </a:prstGeom>
+                          <a:noFill/>
+                          <a:ln>
+                            <a:noFill/>
+                          </a:ln>
+                          <a:extLst/>
+                        </wps:spPr>
+                        <wps:txbx>
+                          <w:txbxContent>
+                            <w:p>
+                              <w:pPr>
+                                <w:pStyle w:val="NormalWeb"/>
+                                <w:spacing w:before="0" w:beforeAutospacing="0" w:after="0" w:afterAutospacing="0" w:line="276" w:lineRule="auto"/>
+                              </w:pPr>
+                              <w:r>
+                                <w:rPr>
+                                  <w:rFonts w:ascii="Arial" w:eastAsia="Calibri" w:hAnsi="Arial" w:cs="Arial"/>
+                                  <w:b/>
+                                  <w:bCs/>
+                                </w:rPr>
+                                <w:t>A</w:t>
+                              </w:r>
+                            </w:p>
+                          </w:txbxContent>
+                        </wps:txbx>
+                        <wps:bodyPr rot="0" vert="horz" wrap="square" lIns="83267" tIns="41634" rIns="83267" bIns="41634" anchor="t" anchorCtr="0" upright="1">
+                          <a:noAutofit/>
+                        </wps:bodyPr>
+                      </wps:wsp>
+                      <wps:wsp>
+                        <wps:cNvPr id="35" name="Text Box 77"/>
+                        <wps:cNvSpPr txBox="1">
+                          <a:spLocks noChangeArrowheads="1"/>
+                        </wps:cNvSpPr>
+                        <wps:spPr bwMode="auto">
+                          <a:xfrm>
+                            <a:off x="1947764" y="10677"/>
+                            <a:ext cx="240030" cy="265344"/>
+                          </a:xfrm>
+                          <a:prstGeom prst="rect">
+                            <a:avLst/>
+                          </a:prstGeom>
+                          <a:noFill/>
+                          <a:ln>
+                            <a:noFill/>
+                          </a:ln>
+                          <a:extLst/>
+                        </wps:spPr>
+                        <wps:txbx>
+                          <w:txbxContent>
+                            <w:p>
+                              <w:pPr>
+                                <w:pStyle w:val="NormalWeb"/>
+                                <w:spacing w:before="0" w:beforeAutospacing="0" w:after="0" w:afterAutospacing="0" w:line="276" w:lineRule="auto"/>
+                              </w:pPr>
+                              <w:r>
+                                <w:rPr>
+                                  <w:rFonts w:ascii="Arial" w:eastAsia="Calibri" w:hAnsi="Arial" w:cs="Arial"/>
+                                  <w:b/>
+                                  <w:bCs/>
+                                </w:rPr>
+                                <w:t>B</w:t>
+                              </w:r>
+                            </w:p>
+                          </w:txbxContent>
+                        </wps:txbx>
+                        <wps:bodyPr rot="0" vert="horz" wrap="square" lIns="83267" tIns="41634" rIns="83267" bIns="41634" anchor="t" anchorCtr="0" upright="1">
+                          <a:noAutofit/>
+                        </wps:bodyPr>
+                      </wps:wsp>
+                      <wps:wsp>
+                        <wps:cNvPr id="46" name="Text Box 77"/>
+                        <wps:cNvSpPr txBox="1">
+                          <a:spLocks noChangeArrowheads="1"/>
+                        </wps:cNvSpPr>
+                        <wps:spPr bwMode="auto">
+                          <a:xfrm>
+                            <a:off x="3898351" y="9995"/>
+                            <a:ext cx="239395" cy="264795"/>
+                          </a:xfrm>
+                          <a:prstGeom prst="rect">
+                            <a:avLst/>
+                          </a:prstGeom>
+                          <a:noFill/>
+                          <a:ln>
+                            <a:noFill/>
+                          </a:ln>
+                          <a:extLst/>
+                        </wps:spPr>
+                        <wps:txbx>
+                          <w:txbxContent>
+                            <w:p>
+                              <w:pPr>
+                                <w:pStyle w:val="NormalWeb"/>
+                                <w:spacing w:before="0" w:beforeAutospacing="0" w:after="0" w:afterAutospacing="0" w:line="276" w:lineRule="auto"/>
+                              </w:pPr>
+                              <w:r>
+                                <w:rPr>
+                                  <w:rFonts w:ascii="Arial" w:eastAsia="Calibri" w:hAnsi="Arial" w:cs="Arial"/>
+                                  <w:b/>
+                                  <w:bCs/>
+                                </w:rPr>
+                                <w:t>C</w:t>
+                              </w:r>
+                            </w:p>
+                          </w:txbxContent>
+                        </wps:txbx>
+                        <wps:bodyPr rot="0" vert="horz" wrap="square" lIns="83267" tIns="41634" rIns="83267" bIns="41634" anchor="t" anchorCtr="0" upright="1">
+                          <a:noAutofit/>
+                        </wps:bodyPr>
+                      </wps:wsp>
+                      <wps:wsp>
+                        <wps:cNvPr id="47" name="Straight Arrow Connector 47"/>
                         <wps:cNvCnPr/>
                         <wps:spPr>
                           <a:xfrm>
-                            <a:off x="4003382" y="722299"/>
-                            <a:ext cx="368833" cy="138312"/>
+                            <a:off x="5141015" y="715027"/>
+                            <a:ext cx="368300" cy="137795"/>
                           </a:xfrm>
                           <a:prstGeom prst="straightConnector1">
                             <a:avLst/>
@@ -3976,12 +4701,12 @@
                         <wps:bodyPr/>
                       </wps:wsp>
                       <wps:wsp>
-                        <wps:cNvPr id="43" name="Straight Arrow Connector 43"/>
+                        <wps:cNvPr id="48" name="Straight Arrow Connector 48"/>
                         <wps:cNvCnPr/>
                         <wps:spPr>
                           <a:xfrm>
-                            <a:off x="3814548" y="1517022"/>
-                            <a:ext cx="368300" cy="137795"/>
+                            <a:off x="4944101" y="1571519"/>
+                            <a:ext cx="367665" cy="137160"/>
                           </a:xfrm>
                           <a:prstGeom prst="straightConnector1">
                             <a:avLst/>
@@ -4018,25 +4743,88 @@
           </mc:Choice>
           <mc:Fallback>
             <w:pict>
-              <v:group id="Canvas 26" o:spid="_x0000_s1026" editas="canvas" style="width:453.8pt;height:146.85pt;mso-position-horizontal-relative:char;mso-position-vertical-relative:line" coordsize="57626,18643" o:gfxdata="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">
-                <v:shape id="_x0000_s1027" type="#_x0000_t75" style="position:absolute;width:57626;height:18643;visibility:visible;mso-wrap-style:square">
+              <v:group id="Canvas 26" o:spid="_x0000_s1037" editas="canvas" style="width:453.8pt;height:146.85pt;mso-position-horizontal-relative:char;mso-position-vertical-relative:line" coordsize="57626,18643" o:gfxdata="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">
+                <v:shape id="_x0000_s1038" type="#_x0000_t75" style="position:absolute;width:57626;height:18643;visibility:visible;mso-wrap-style:square">
                   <v:fill o:detectmouseclick="t"/>
                   <v:path o:connecttype="none"/>
                 </v:shape>
-                <v:shape id="Picture 40" o:spid="_x0000_s1028" type="#_x0000_t75" style="position:absolute;left:27848;top:307;width:18669;height:18288;visibility:visible;mso-wrap-style:square" o:gfxdata="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">
-                  <v:imagedata r:id="rId23" o:title="demoProject2_BarrierCircles_Sum_Rad400To1200Step400"/>
+                <v:shape id="Picture 45" o:spid="_x0000_s1039" type="#_x0000_t75" style="position:absolute;left:38961;top:99;width:18669;height:18288;visibility:visible;mso-wrap-style:square" o:gfxdata="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">
+                  <v:imagedata r:id="rId26" o:title="DIFF tutorial_max and sum"/>
                 </v:shape>
-                <v:shape id="Picture 41" o:spid="_x0000_s1029" type="#_x0000_t75" style="position:absolute;left:5734;top:307;width:18669;height:18288;visibility:visible;mso-wrap-style:square" o:gfxdata="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">
-                  <v:imagedata r:id="rId24" o:title="demoProject2_BarrierCircles_Rad400To1200Step400"/>
+                <v:shape id="Picture 40" o:spid="_x0000_s1040" type="#_x0000_t75" style="position:absolute;left:19477;top:106;width:18669;height:18288;visibility:visible;mso-wrap-style:square" o:gfxdata="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">
+                  <v:imagedata r:id="rId27" o:title="demoProject2_BarrierCircles_Sum_Rad400To1200Step400"/>
+                </v:shape>
+                <v:shape id="Picture 41" o:spid="_x0000_s1041" type="#_x0000_t75" style="position:absolute;top:106;width:18669;height:18288;visibility:visible;mso-wrap-style:square" o:gfxdata="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">
+                  <v:imagedata r:id="rId28" o:title="demoProject2_BarrierCircles_Rad400To1200Step400"/>
+                </v:shape>
+                <v:shape id="Text Box 77" o:spid="_x0000_s1042" type="#_x0000_t202" style="position:absolute;left:109;top:99;width:2406;height:2661;visibility:visible;mso-wrap-style:square;v-text-anchor:top" o:gfxdata="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" filled="f" stroked="f">
+                  <v:textbox inset="2.31297mm,1.1565mm,2.31297mm,1.1565mm">
+                    <w:txbxContent>
+                      <w:p>
+                        <w:pPr>
+                          <w:pStyle w:val="NormalWeb"/>
+                          <w:spacing w:before="0" w:beforeAutospacing="0" w:after="0" w:afterAutospacing="0" w:line="276" w:lineRule="auto"/>
+                        </w:pPr>
+                        <w:r>
+                          <w:rPr>
+                            <w:rFonts w:ascii="Arial" w:eastAsia="Calibri" w:hAnsi="Arial" w:cs="Arial"/>
+                            <w:b/>
+                            <w:bCs/>
+                          </w:rPr>
+                          <w:t>A</w:t>
+                        </w:r>
+                      </w:p>
+                    </w:txbxContent>
+                  </v:textbox>
+                </v:shape>
+                <v:shape id="Text Box 77" o:spid="_x0000_s1043" type="#_x0000_t202" style="position:absolute;left:19477;top:106;width:2400;height:2654;visibility:visible;mso-wrap-style:square;v-text-anchor:top" o:gfxdata="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" filled="f" stroked="f">
+                  <v:textbox inset="2.31297mm,1.1565mm,2.31297mm,1.1565mm">
+                    <w:txbxContent>
+                      <w:p>
+                        <w:pPr>
+                          <w:pStyle w:val="NormalWeb"/>
+                          <w:spacing w:before="0" w:beforeAutospacing="0" w:after="0" w:afterAutospacing="0" w:line="276" w:lineRule="auto"/>
+                        </w:pPr>
+                        <w:r>
+                          <w:rPr>
+                            <w:rFonts w:ascii="Arial" w:eastAsia="Calibri" w:hAnsi="Arial" w:cs="Arial"/>
+                            <w:b/>
+                            <w:bCs/>
+                          </w:rPr>
+                          <w:t>B</w:t>
+                        </w:r>
+                      </w:p>
+                    </w:txbxContent>
+                  </v:textbox>
+                </v:shape>
+                <v:shape id="Text Box 77" o:spid="_x0000_s1044" type="#_x0000_t202" style="position:absolute;left:38983;top:99;width:2394;height:2648;visibility:visible;mso-wrap-style:square;v-text-anchor:top" o:gfxdata="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" filled="f" stroked="f">
+                  <v:textbox inset="2.31297mm,1.1565mm,2.31297mm,1.1565mm">
+                    <w:txbxContent>
+                      <w:p>
+                        <w:pPr>
+                          <w:pStyle w:val="NormalWeb"/>
+                          <w:spacing w:before="0" w:beforeAutospacing="0" w:after="0" w:afterAutospacing="0" w:line="276" w:lineRule="auto"/>
+                        </w:pPr>
+                        <w:r>
+                          <w:rPr>
+                            <w:rFonts w:ascii="Arial" w:eastAsia="Calibri" w:hAnsi="Arial" w:cs="Arial"/>
+                            <w:b/>
+                            <w:bCs/>
+                          </w:rPr>
+                          <w:t>C</w:t>
+                        </w:r>
+                      </w:p>
+                    </w:txbxContent>
+                  </v:textbox>
                 </v:shape>
                 <v:shapetype id="_x0000_t32" coordsize="21600,21600" o:spt="32" o:oned="t" path="m,l21600,21600e" filled="f">
                   <v:path arrowok="t" fillok="f" o:connecttype="none"/>
                   <o:lock v:ext="edit" shapetype="t"/>
                 </v:shapetype>
-                <v:shape id="Straight Arrow Connector 227" o:spid="_x0000_s1030" type="#_x0000_t32" style="position:absolute;left:40033;top:7222;width:3689;height:1384;visibility:visible;mso-wrap-style:square" o:connectortype="straight" o:gfxdata="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" strokecolor="#00b050" strokeweight="3pt">
+                <v:shape id="Straight Arrow Connector 47" o:spid="_x0000_s1045" type="#_x0000_t32" style="position:absolute;left:51410;top:7150;width:3683;height:1378;visibility:visible;mso-wrap-style:square" o:connectortype="straight" o:gfxdata="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" strokecolor="#00b050" strokeweight="3pt">
                   <v:stroke startarrow="block"/>
                 </v:shape>
-                <v:shape id="Straight Arrow Connector 43" o:spid="_x0000_s1031" type="#_x0000_t32" style="position:absolute;left:38145;top:15170;width:3683;height:1378;visibility:visible;mso-wrap-style:square" o:connectortype="straight" o:gfxdata="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" strokecolor="#00b050" strokeweight="3pt">
+                <v:shape id="Straight Arrow Connector 48" o:spid="_x0000_s1046" type="#_x0000_t32" style="position:absolute;left:49441;top:15715;width:3676;height:1371;visibility:visible;mso-wrap-style:square" o:connectortype="straight" o:gfxdata="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" strokecolor="#00b050" strokeweight="3pt">
                   <v:stroke startarrow="block"/>
                 </v:shape>
                 <w10:anchorlock/>
@@ -4067,7 +4855,7 @@
         <w:t xml:space="preserve"> </w:t>
       </w:r>
       <w:r>
-        <w:t xml:space="preserve">Left: </w:t>
+        <w:t xml:space="preserve">A) </w:t>
       </w:r>
       <w:r>
         <w:t>demoProject_Barrie</w:t>
@@ -4082,10 +4870,10 @@
         <w:t xml:space="preserve"> </w:t>
       </w:r>
       <w:r>
-        <w:t>Right</w:t>
-      </w:r>
-      <w:r>
-        <w:t xml:space="preserve">: </w:t>
+        <w:t>B)</w:t>
+      </w:r>
+      <w:r>
+        <w:t xml:space="preserve"> </w:t>
       </w:r>
       <w:r>
         <w:t>demoProject_BarrierCircles_Sum_Rad400To1200Step400</w:t>
@@ -4109,10 +4897,25 @@
         <w:t xml:space="preserve"> </w:t>
       </w:r>
       <w:r>
+        <w:t xml:space="preserve">C) Difference between sum and maximum methods (greatest differences shown in yellow and do not exceed a </w:t>
+      </w:r>
+      <w:r>
+        <w:t>∆LCD</w:t>
+      </w:r>
+      <w:r>
+        <w:t xml:space="preserve"> of 1.5 meters per meter restored). </w:t>
+      </w:r>
+      <w:r>
         <w:t xml:space="preserve">Results from taking the maximum per-meter improvement score and sum of scores mapped among pairs </w:t>
       </w:r>
       <w:r>
-        <w:t xml:space="preserve">are very similar, differing only in two areas indicated by arrows. </w:t>
+        <w:t xml:space="preserve">are very similar, </w:t>
+      </w:r>
+      <w:r>
+        <w:t>with most significant differences in two areas where different corridors are in close proximity.</w:t>
+      </w:r>
+      <w:r>
+        <w:t xml:space="preserve"> </w:t>
       </w:r>
     </w:p>
     <w:p>
@@ -4132,6 +4935,7 @@
           <w:sz w:val="24"/>
           <w:szCs w:val="24"/>
         </w:rPr>
+        <w:lastRenderedPageBreak/>
         <w:t>Figure 5 shows results of a second Linkage Mapper run with less restrictive settings.</w:t>
       </w:r>
       <w:r>
@@ -4204,7 +5008,7 @@
           <w:sz w:val="24"/>
           <w:szCs w:val="24"/>
         </w:rPr>
-        <w:t>an additional 2 corridors were mapped (Fig. 5, left panel)</w:t>
+        <w:t>an additional 2 corridors were mapped (Fig. 5</w:t>
       </w:r>
       <w:r>
         <w:rPr>
@@ -4212,7 +5016,7 @@
           <w:sz w:val="24"/>
           <w:szCs w:val="24"/>
         </w:rPr>
-        <w:t>.</w:t>
+        <w:t>A</w:t>
       </w:r>
       <w:r>
         <w:rPr>
@@ -4220,7 +5024,7 @@
           <w:sz w:val="24"/>
           <w:szCs w:val="24"/>
         </w:rPr>
-        <w:t xml:space="preserve"> </w:t>
+        <w:t>)</w:t>
       </w:r>
       <w:r>
         <w:rPr>
@@ -4228,7 +5032,7 @@
           <w:sz w:val="24"/>
           <w:szCs w:val="24"/>
         </w:rPr>
-        <w:t>Because there are more cases in which corridors occur in close proximity to one another, there are more areas where restoration could improve multiple corridors.</w:t>
+        <w:t>.</w:t>
       </w:r>
       <w:r>
         <w:rPr>
@@ -4244,7 +5048,7 @@
           <w:sz w:val="24"/>
           <w:szCs w:val="24"/>
         </w:rPr>
-        <w:t xml:space="preserve">As a result, there are more substantial differences between </w:t>
+        <w:t>Because there are more cases in which corridors occur in close proximity to one another, there are more areas where restoration could improve multiple corridors.</w:t>
       </w:r>
       <w:r>
         <w:rPr>
@@ -4252,7 +5056,7 @@
           <w:sz w:val="24"/>
           <w:szCs w:val="24"/>
         </w:rPr>
-        <w:t xml:space="preserve">maximum </w:t>
+        <w:t xml:space="preserve"> </w:t>
       </w:r>
       <w:r>
         <w:rPr>
@@ -4260,7 +5064,7 @@
           <w:sz w:val="24"/>
           <w:szCs w:val="24"/>
         </w:rPr>
-        <w:t>and sum methods.</w:t>
+        <w:t xml:space="preserve">As a result, there are more substantial differences between </w:t>
       </w:r>
       <w:r>
         <w:rPr>
@@ -4268,7 +5072,7 @@
           <w:sz w:val="24"/>
           <w:szCs w:val="24"/>
         </w:rPr>
-        <w:t xml:space="preserve"> </w:t>
+        <w:t xml:space="preserve">maximum </w:t>
       </w:r>
       <w:r>
         <w:rPr>
@@ -4276,7 +5080,7 @@
           <w:sz w:val="24"/>
           <w:szCs w:val="24"/>
         </w:rPr>
-        <w:t xml:space="preserve">These differences </w:t>
+        <w:t>and sum methods.</w:t>
       </w:r>
       <w:r>
         <w:rPr>
@@ -4284,7 +5088,29 @@
           <w:sz w:val="24"/>
           <w:szCs w:val="24"/>
         </w:rPr>
+        <w:t xml:space="preserve"> </w:t>
+      </w:r>
+      <w:r>
+        <w:rPr>
+          <w:rFonts w:ascii="Times New Roman" w:hAnsi="Times New Roman"/>
+          <w:sz w:val="24"/>
+          <w:szCs w:val="24"/>
+        </w:rPr>
+        <w:t xml:space="preserve">These differences </w:t>
+      </w:r>
+      <w:r>
+        <w:rPr>
+          <w:rFonts w:ascii="Times New Roman" w:hAnsi="Times New Roman"/>
+          <w:sz w:val="24"/>
+          <w:szCs w:val="24"/>
+        </w:rPr>
         <w:t>show where a single restoration could improve multiple corridors.</w:t>
+      </w:r>
+      <w:r>
+        <w:rPr>
+          <w:noProof/>
+        </w:rPr>
+        <w:t xml:space="preserve"> </w:t>
       </w:r>
     </w:p>
     <w:p>
@@ -4302,13 +5128,12 @@
         <w:rPr>
           <w:noProof/>
         </w:rPr>
-        <w:lastRenderedPageBreak/>
         <mc:AlternateContent>
           <mc:Choice Requires="wpc">
             <w:drawing>
-              <wp:inline distT="0" distB="0" distL="0" distR="0" wp14:anchorId="4D0ED633" wp14:editId="4D3C4CB3">
-                <wp:extent cx="5909022" cy="1864781"/>
-                <wp:effectExtent l="0" t="0" r="0" b="2540"/>
+              <wp:inline distT="0" distB="0" distL="0" distR="0" wp14:anchorId="47049A54" wp14:editId="16A16D72">
+                <wp:extent cx="3857385" cy="3873293"/>
+                <wp:effectExtent l="0" t="0" r="0" b="0"/>
                 <wp:docPr id="3" name="Canvas 3"/>
                 <wp:cNvGraphicFramePr>
                   <a:graphicFrameLocks xmlns:a="http://schemas.openxmlformats.org/drawingml/2006/main" noChangeAspect="1"/>
@@ -4324,7 +5149,7 @@
                           <pic:cNvPicPr/>
                         </pic:nvPicPr>
                         <pic:blipFill>
-                          <a:blip r:embed="rId25" cstate="print">
+                          <a:blip r:embed="rId29" cstate="print">
                             <a:extLst>
                               <a:ext uri="{28A0092B-C50C-407E-A947-70E740481C1C}">
                                 <a14:useLocalDpi xmlns:a14="http://schemas.microsoft.com/office/drawing/2010/main" val="0"/>
@@ -4338,7 +5163,7 @@
                         </pic:blipFill>
                         <pic:spPr bwMode="auto">
                           <a:xfrm>
-                            <a:off x="3911493" y="0"/>
+                            <a:off x="230" y="2008593"/>
                             <a:ext cx="1866900" cy="1828800"/>
                           </a:xfrm>
                           <a:prstGeom prst="rect">
@@ -4356,7 +5181,7 @@
                           <pic:cNvPicPr/>
                         </pic:nvPicPr>
                         <pic:blipFill>
-                          <a:blip r:embed="rId26" cstate="print">
+                          <a:blip r:embed="rId30" cstate="print">
                             <a:extLst>
                               <a:ext uri="{28A0092B-C50C-407E-A947-70E740481C1C}">
                                 <a14:useLocalDpi xmlns:a14="http://schemas.microsoft.com/office/drawing/2010/main" val="0"/>
@@ -4388,7 +5213,7 @@
                           <pic:cNvPicPr/>
                         </pic:nvPicPr>
                         <pic:blipFill>
-                          <a:blip r:embed="rId27" cstate="print">
+                          <a:blip r:embed="rId31" cstate="print">
                             <a:extLst>
                               <a:ext uri="{28A0092B-C50C-407E-A947-70E740481C1C}">
                                 <a14:useLocalDpi xmlns:a14="http://schemas.microsoft.com/office/drawing/2010/main" val="0"/>
@@ -4414,6 +5239,202 @@
                           </a:ln>
                         </pic:spPr>
                       </pic:pic>
+                      <pic:pic xmlns:pic="http://schemas.openxmlformats.org/drawingml/2006/picture">
+                        <pic:nvPicPr>
+                          <pic:cNvPr id="19" name="Picture 19" descr="C:\Dropbox\LM_DEV\UserGuide\DIFF demoProjectNoDropBarrierCircles_max and sum.jpg"/>
+                          <pic:cNvPicPr/>
+                        </pic:nvPicPr>
+                        <pic:blipFill>
+                          <a:blip r:embed="rId32" cstate="print">
+                            <a:extLst>
+                              <a:ext uri="{28A0092B-C50C-407E-A947-70E740481C1C}">
+                                <a14:useLocalDpi xmlns:a14="http://schemas.microsoft.com/office/drawing/2010/main" val="0"/>
+                              </a:ext>
+                            </a:extLst>
+                          </a:blip>
+                          <a:srcRect/>
+                          <a:stretch>
+                            <a:fillRect/>
+                          </a:stretch>
+                        </pic:blipFill>
+                        <pic:spPr bwMode="auto">
+                          <a:xfrm>
+                            <a:off x="1955012" y="2008701"/>
+                            <a:ext cx="1866900" cy="1828800"/>
+                          </a:xfrm>
+                          <a:prstGeom prst="rect">
+                            <a:avLst/>
+                          </a:prstGeom>
+                          <a:noFill/>
+                          <a:ln>
+                            <a:noFill/>
+                          </a:ln>
+                        </pic:spPr>
+                      </pic:pic>
+                      <wps:wsp>
+                        <wps:cNvPr id="38" name="Text Box 77"/>
+                        <wps:cNvSpPr txBox="1">
+                          <a:spLocks noChangeArrowheads="1"/>
+                        </wps:cNvSpPr>
+                        <wps:spPr bwMode="auto">
+                          <a:xfrm>
+                            <a:off x="-395" y="-395"/>
+                            <a:ext cx="237715" cy="262804"/>
+                          </a:xfrm>
+                          <a:prstGeom prst="rect">
+                            <a:avLst/>
+                          </a:prstGeom>
+                          <a:noFill/>
+                          <a:ln>
+                            <a:noFill/>
+                          </a:ln>
+                          <a:extLst/>
+                        </wps:spPr>
+                        <wps:txbx>
+                          <w:txbxContent>
+                            <w:p>
+                              <w:pPr>
+                                <w:pStyle w:val="NormalWeb"/>
+                                <w:spacing w:before="0" w:beforeAutospacing="0" w:after="0" w:afterAutospacing="0" w:line="276" w:lineRule="auto"/>
+                              </w:pPr>
+                              <w:r>
+                                <w:rPr>
+                                  <w:rFonts w:ascii="Arial" w:eastAsia="Calibri" w:hAnsi="Arial" w:cs="Arial"/>
+                                  <w:b/>
+                                  <w:bCs/>
+                                </w:rPr>
+                                <w:t>A</w:t>
+                              </w:r>
+                            </w:p>
+                          </w:txbxContent>
+                        </wps:txbx>
+                        <wps:bodyPr rot="0" vert="horz" wrap="square" lIns="83267" tIns="41634" rIns="83267" bIns="41634" anchor="t" anchorCtr="0" upright="1">
+                          <a:noAutofit/>
+                        </wps:bodyPr>
+                      </wps:wsp>
+                      <wps:wsp>
+                        <wps:cNvPr id="39" name="Text Box 77"/>
+                        <wps:cNvSpPr txBox="1">
+                          <a:spLocks noChangeArrowheads="1"/>
+                        </wps:cNvSpPr>
+                        <wps:spPr bwMode="auto">
+                          <a:xfrm>
+                            <a:off x="1951641" y="232"/>
+                            <a:ext cx="237088" cy="262177"/>
+                          </a:xfrm>
+                          <a:prstGeom prst="rect">
+                            <a:avLst/>
+                          </a:prstGeom>
+                          <a:noFill/>
+                          <a:ln>
+                            <a:noFill/>
+                          </a:ln>
+                          <a:extLst/>
+                        </wps:spPr>
+                        <wps:txbx>
+                          <w:txbxContent>
+                            <w:p>
+                              <w:pPr>
+                                <w:pStyle w:val="NormalWeb"/>
+                                <w:spacing w:before="0" w:beforeAutospacing="0" w:after="0" w:afterAutospacing="0" w:line="276" w:lineRule="auto"/>
+                              </w:pPr>
+                              <w:r>
+                                <w:rPr>
+                                  <w:rFonts w:ascii="Arial" w:eastAsia="Calibri" w:hAnsi="Arial" w:cs="Arial"/>
+                                  <w:b/>
+                                  <w:bCs/>
+                                </w:rPr>
+                                <w:t>B</w:t>
+                              </w:r>
+                            </w:p>
+                          </w:txbxContent>
+                        </wps:txbx>
+                        <wps:bodyPr rot="0" vert="horz" wrap="square" lIns="83267" tIns="41634" rIns="83267" bIns="41634" anchor="t" anchorCtr="0" upright="1">
+                          <a:noAutofit/>
+                        </wps:bodyPr>
+                      </wps:wsp>
+                      <wps:wsp>
+                        <wps:cNvPr id="42" name="Text Box 77"/>
+                        <wps:cNvSpPr txBox="1">
+                          <a:spLocks noChangeArrowheads="1"/>
+                        </wps:cNvSpPr>
+                        <wps:spPr bwMode="auto">
+                          <a:xfrm>
+                            <a:off x="371" y="2008867"/>
+                            <a:ext cx="237088" cy="262177"/>
+                          </a:xfrm>
+                          <a:prstGeom prst="rect">
+                            <a:avLst/>
+                          </a:prstGeom>
+                          <a:noFill/>
+                          <a:ln>
+                            <a:noFill/>
+                          </a:ln>
+                          <a:extLst/>
+                        </wps:spPr>
+                        <wps:txbx>
+                          <w:txbxContent>
+                            <w:p>
+                              <w:pPr>
+                                <w:pStyle w:val="NormalWeb"/>
+                                <w:spacing w:before="0" w:beforeAutospacing="0" w:after="0" w:afterAutospacing="0" w:line="276" w:lineRule="auto"/>
+                              </w:pPr>
+                              <w:r>
+                                <w:rPr>
+                                  <w:rFonts w:ascii="Arial" w:eastAsia="Calibri" w:hAnsi="Arial" w:cs="Arial"/>
+                                  <w:b/>
+                                  <w:bCs/>
+                                </w:rPr>
+                                <w:t>C</w:t>
+                              </w:r>
+                            </w:p>
+                          </w:txbxContent>
+                        </wps:txbx>
+                        <wps:bodyPr rot="0" vert="horz" wrap="square" lIns="83267" tIns="41634" rIns="83267" bIns="41634" anchor="t" anchorCtr="0" upright="1">
+                          <a:noAutofit/>
+                        </wps:bodyPr>
+                      </wps:wsp>
+                      <wps:wsp>
+                        <wps:cNvPr id="44" name="Text Box 77"/>
+                        <wps:cNvSpPr txBox="1">
+                          <a:spLocks noChangeArrowheads="1"/>
+                        </wps:cNvSpPr>
+                        <wps:spPr bwMode="auto">
+                          <a:xfrm>
+                            <a:off x="1951882" y="2000707"/>
+                            <a:ext cx="236855" cy="261620"/>
+                          </a:xfrm>
+                          <a:prstGeom prst="rect">
+                            <a:avLst/>
+                          </a:prstGeom>
+                          <a:noFill/>
+                          <a:ln>
+                            <a:noFill/>
+                          </a:ln>
+                          <a:extLst/>
+                        </wps:spPr>
+                        <wps:txbx>
+                          <w:txbxContent>
+                            <w:p>
+                              <w:pPr>
+                                <w:pStyle w:val="NormalWeb"/>
+                                <w:spacing w:before="0" w:beforeAutospacing="0" w:after="0" w:afterAutospacing="0" w:line="276" w:lineRule="auto"/>
+                              </w:pPr>
+                              <w:r>
+                                <w:rPr>
+                                  <w:rFonts w:ascii="Arial" w:eastAsia="Calibri" w:hAnsi="Arial" w:cs="Arial"/>
+                                  <w:b/>
+                                  <w:bCs/>
+                                </w:rPr>
+                                <w:t>D</w:t>
+                              </w:r>
+                            </w:p>
+                          </w:txbxContent>
+                        </wps:txbx>
+                        <wps:bodyPr rot="0" vert="horz" wrap="square" lIns="83267" tIns="41634" rIns="83267" bIns="41634" anchor="t" anchorCtr="0" upright="1">
+                          <a:noAutofit/>
+                        </wps:bodyPr>
+                      </wps:wsp>
                     </wpc:wpc>
                   </a:graphicData>
                 </a:graphic>
@@ -4422,38 +5443,102 @@
           </mc:Choice>
           <mc:Fallback>
             <w:pict>
-              <v:group id="Canvas 3" o:spid="_x0000_s1026" editas="canvas" style="width:465.3pt;height:146.85pt;mso-position-horizontal-relative:char;mso-position-vertical-relative:line" coordsize="59086,18643" o:gfxdata="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">
-                <v:shapetype id="_x0000_t75" coordsize="21600,21600" o:spt="75" o:preferrelative="t" path="m@4@5l@4@11@9@11@9@5xe" filled="f" stroked="f">
-                  <v:stroke joinstyle="miter"/>
-                  <v:formulas>
-                    <v:f eqn="if lineDrawn pixelLineWidth 0"/>
-                    <v:f eqn="sum @0 1 0"/>
-                    <v:f eqn="sum 0 0 @1"/>
-                    <v:f eqn="prod @2 1 2"/>
-                    <v:f eqn="prod @3 21600 pixelWidth"/>
-                    <v:f eqn="prod @3 21600 pixelHeight"/>
-                    <v:f eqn="sum @0 0 1"/>
-                    <v:f eqn="prod @6 1 2"/>
-                    <v:f eqn="prod @7 21600 pixelWidth"/>
-                    <v:f eqn="sum @8 21600 0"/>
-                    <v:f eqn="prod @7 21600 pixelHeight"/>
-                    <v:f eqn="sum @10 21600 0"/>
-                  </v:formulas>
-                  <v:path o:extrusionok="f" gradientshapeok="t" o:connecttype="rect"/>
-                  <o:lock v:ext="edit" aspectratio="t"/>
-                </v:shapetype>
-                <v:shape id="_x0000_s1027" type="#_x0000_t75" style="position:absolute;width:59086;height:18643;visibility:visible;mso-wrap-style:square">
+              <v:group id="Canvas 3" o:spid="_x0000_s1047" editas="canvas" style="width:303.75pt;height:305pt;mso-position-horizontal-relative:char;mso-position-vertical-relative:line" coordsize="38569,38728" o:gfxdata="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